<commit_message>
Tutorial del usuario added
</commit_message>
<xml_diff>
--- a/Tutorial del Usuario.docx
+++ b/Tutorial del Usuario.docx
@@ -10,6 +10,7 @@
           <w:docPartUnique/>
         </w:docPartObj>
       </w:sdtPr>
+      <w:sdtEndPr/>
       <w:sdtContent>
         <w:p>
           <w:r>
@@ -220,7 +221,7 @@
                                 <a:avLst/>
                               </a:prstGeom>
                               <a:blipFill>
-                                <a:blip r:embed="rId6"/>
+                                <a:blip r:embed="rId7"/>
                                 <a:stretch>
                                   <a:fillRect r="-7574"/>
                                 </a:stretch>
@@ -272,7 +273,7 @@
                       <v:path arrowok="t" o:connecttype="custom" o:connectlocs="0,0;7315200,0;7315200,1130373;3620757,733885;0,1092249;0,0" o:connectangles="0,0,0,0,0,0"/>
                     </v:shape>
                     <v:rect id="Rectángulo 151" o:spid="_x0000_s1028" style="position:absolute;width:73152;height:12161;visibility:visible;mso-wrap-style:square;v-text-anchor:middle" o:gfxdata="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" stroked="f" strokeweight="1pt">
-                      <v:fill r:id="rId7" o:title="" recolor="t" rotate="t" type="frame"/>
+                      <v:fill r:id="rId8" o:title="" recolor="t" rotate="t" type="frame"/>
                     </v:rect>
                     <w10:wrap anchorx="page" anchory="page"/>
                   </v:group>
@@ -356,6 +357,7 @@
                                   <w:dataBinding w:prefixMappings="xmlns:ns0='http://purl.org/dc/elements/1.1/' xmlns:ns1='http://schemas.openxmlformats.org/package/2006/metadata/core-properties' " w:xpath="/ns1:coreProperties[1]/ns0:creator[1]" w:storeItemID="{6C3C8BC8-F283-45AE-878A-BAB7291924A1}"/>
                                   <w:text/>
                                 </w:sdtPr>
+                                <w:sdtEndPr/>
                                 <w:sdtContent>
                                   <w:p>
                                     <w:pPr>
@@ -401,6 +403,7 @@
                                     <w:dataBinding w:prefixMappings="xmlns:ns0='http://schemas.microsoft.com/office/2006/coverPageProps' " w:xpath="/ns0:CoverPageProperties[1]/ns0:CompanyEmail[1]" w:storeItemID="{55AF091B-3C7A-41E3-B477-F2FDAA23CFDA}"/>
                                     <w:text/>
                                   </w:sdtPr>
+                                  <w:sdtEndPr/>
                                   <w:sdtContent>
                                     <w:r>
                                       <w:rPr>
@@ -455,6 +458,7 @@
                             <w:dataBinding w:prefixMappings="xmlns:ns0='http://purl.org/dc/elements/1.1/' xmlns:ns1='http://schemas.openxmlformats.org/package/2006/metadata/core-properties' " w:xpath="/ns1:coreProperties[1]/ns0:creator[1]" w:storeItemID="{6C3C8BC8-F283-45AE-878A-BAB7291924A1}"/>
                             <w:text/>
                           </w:sdtPr>
+                          <w:sdtEndPr/>
                           <w:sdtContent>
                             <w:p>
                               <w:pPr>
@@ -500,6 +504,7 @@
                               <w:dataBinding w:prefixMappings="xmlns:ns0='http://schemas.microsoft.com/office/2006/coverPageProps' " w:xpath="/ns0:CoverPageProperties[1]/ns0:CompanyEmail[1]" w:storeItemID="{55AF091B-3C7A-41E3-B477-F2FDAA23CFDA}"/>
                               <w:text/>
                             </w:sdtPr>
+                            <w:sdtEndPr/>
                             <w:sdtContent>
                               <w:r>
                                 <w:rPr>
@@ -597,8 +602,8 @@
                                     <w:rPr>
                                       <w:caps/>
                                       <w:color w:val="4472C4" w:themeColor="accent1"/>
-                                      <w:sz w:val="64"/>
-                                      <w:szCs w:val="64"/>
+                                      <w:sz w:val="56"/>
+                                      <w:szCs w:val="56"/>
                                     </w:rPr>
                                     <w:alias w:val="Título"/>
                                     <w:tag w:val=""/>
@@ -616,8 +621,8 @@
                                       <w:rPr>
                                         <w:caps/>
                                         <w:color w:val="4472C4" w:themeColor="accent1"/>
-                                        <w:sz w:val="64"/>
-                                        <w:szCs w:val="64"/>
+                                        <w:sz w:val="56"/>
+                                        <w:szCs w:val="56"/>
                                       </w:rPr>
                                       <w:t>REPRODUCTOR DE VIDEO</w:t>
                                     </w:r>
@@ -637,6 +642,7 @@
                                   <w:dataBinding w:prefixMappings="xmlns:ns0='http://purl.org/dc/elements/1.1/' xmlns:ns1='http://schemas.openxmlformats.org/package/2006/metadata/core-properties' " w:xpath="/ns1:coreProperties[1]/ns0:subject[1]" w:storeItemID="{6C3C8BC8-F283-45AE-878A-BAB7291924A1}"/>
                                   <w:text/>
                                 </w:sdtPr>
+                                <w:sdtEndPr/>
                                 <w:sdtContent>
                                   <w:p>
                                     <w:pPr>
@@ -698,8 +704,8 @@
                               <w:rPr>
                                 <w:caps/>
                                 <w:color w:val="4472C4" w:themeColor="accent1"/>
-                                <w:sz w:val="64"/>
-                                <w:szCs w:val="64"/>
+                                <w:sz w:val="56"/>
+                                <w:szCs w:val="56"/>
                               </w:rPr>
                               <w:alias w:val="Título"/>
                               <w:tag w:val=""/>
@@ -717,8 +723,8 @@
                                 <w:rPr>
                                   <w:caps/>
                                   <w:color w:val="4472C4" w:themeColor="accent1"/>
-                                  <w:sz w:val="64"/>
-                                  <w:szCs w:val="64"/>
+                                  <w:sz w:val="56"/>
+                                  <w:szCs w:val="56"/>
                                 </w:rPr>
                                 <w:t>REPRODUCTOR DE VIDEO</w:t>
                               </w:r>
@@ -738,6 +744,7 @@
                             <w:dataBinding w:prefixMappings="xmlns:ns0='http://purl.org/dc/elements/1.1/' xmlns:ns1='http://schemas.openxmlformats.org/package/2006/metadata/core-properties' " w:xpath="/ns1:coreProperties[1]/ns0:subject[1]" w:storeItemID="{6C3C8BC8-F283-45AE-878A-BAB7291924A1}"/>
                             <w:text/>
                           </w:sdtPr>
+                          <w:sdtEndPr/>
                           <w:sdtContent>
                             <w:p>
                               <w:pPr>
@@ -778,6 +785,15 @@
     </w:sdt>
     <w:sdt>
       <w:sdtPr>
+        <w:rPr>
+          <w:rFonts w:asciiTheme="minorHAnsi" w:eastAsiaTheme="minorHAnsi" w:hAnsiTheme="minorHAnsi" w:cstheme="minorBidi"/>
+          <w:b w:val="0"/>
+          <w:color w:val="auto"/>
+          <w:sz w:val="22"/>
+          <w:szCs w:val="22"/>
+          <w:u w:val="none"/>
+          <w:lang w:eastAsia="en-US"/>
+        </w:rPr>
         <w:id w:val="1634515863"/>
         <w:docPartObj>
           <w:docPartGallery w:val="Table of Contents"/>
@@ -786,13 +802,9 @@
       </w:sdtPr>
       <w:sdtEndPr>
         <w:rPr>
-          <w:rFonts w:asciiTheme="minorHAnsi" w:eastAsiaTheme="minorHAnsi" w:hAnsiTheme="minorHAnsi" w:cstheme="minorBidi"/>
+          <w:rFonts w:ascii="Times New Roman" w:hAnsi="Times New Roman"/>
           <w:bCs/>
-          <w:color w:val="auto"/>
-          <w:sz w:val="22"/>
-          <w:szCs w:val="22"/>
-          <w:u w:val="none"/>
-          <w:lang w:eastAsia="en-US"/>
+          <w:sz w:val="24"/>
         </w:rPr>
       </w:sdtEndPr>
       <w:sdtContent>
@@ -805,16 +817,165 @@
           </w:r>
         </w:p>
         <w:p>
-          <w:fldSimple w:instr=" TOC \o &quot;1-3&quot; \h \z \u ">
+          <w:pPr>
+            <w:pStyle w:val="TDC1"/>
+            <w:tabs>
+              <w:tab w:val="right" w:leader="dot" w:pos="8494"/>
+            </w:tabs>
+            <w:rPr>
+              <w:rFonts w:asciiTheme="minorHAnsi" w:eastAsiaTheme="minorEastAsia" w:hAnsiTheme="minorHAnsi"/>
+              <w:noProof/>
+              <w:sz w:val="22"/>
+              <w:lang w:eastAsia="es-ES"/>
+            </w:rPr>
+          </w:pPr>
+          <w:r>
+            <w:fldChar w:fldCharType="begin"/>
+          </w:r>
+          <w:r>
+            <w:instrText xml:space="preserve"> TOC \o "1-3" \h \z \u </w:instrText>
+          </w:r>
+          <w:r>
+            <w:fldChar w:fldCharType="separate"/>
+          </w:r>
+          <w:hyperlink w:anchor="_Toc95213208" w:history="1">
             <w:r>
               <w:rPr>
-                <w:b/>
-                <w:bCs/>
+                <w:rStyle w:val="Hipervnculo"/>
                 <w:noProof/>
               </w:rPr>
-              <w:t>No se encontraron entradas de tabla de contenido.</w:t>
+              <w:t>Requisitos del sistema</w:t>
             </w:r>
-          </w:fldSimple>
+            <w:r>
+              <w:rPr>
+                <w:noProof/>
+                <w:webHidden/>
+              </w:rPr>
+              <w:tab/>
+            </w:r>
+            <w:r>
+              <w:rPr>
+                <w:noProof/>
+                <w:webHidden/>
+              </w:rPr>
+              <w:fldChar w:fldCharType="begin"/>
+            </w:r>
+            <w:r>
+              <w:rPr>
+                <w:noProof/>
+                <w:webHidden/>
+              </w:rPr>
+              <w:instrText xml:space="preserve"> PAGEREF _Toc95213208 \h </w:instrText>
+            </w:r>
+            <w:r>
+              <w:rPr>
+                <w:noProof/>
+                <w:webHidden/>
+              </w:rPr>
+            </w:r>
+            <w:r>
+              <w:rPr>
+                <w:noProof/>
+                <w:webHidden/>
+              </w:rPr>
+              <w:fldChar w:fldCharType="separate"/>
+            </w:r>
+            <w:r>
+              <w:rPr>
+                <w:noProof/>
+                <w:webHidden/>
+              </w:rPr>
+              <w:t>2</w:t>
+            </w:r>
+            <w:r>
+              <w:rPr>
+                <w:noProof/>
+                <w:webHidden/>
+              </w:rPr>
+              <w:fldChar w:fldCharType="end"/>
+            </w:r>
+          </w:hyperlink>
+        </w:p>
+        <w:p>
+          <w:pPr>
+            <w:pStyle w:val="TDC1"/>
+            <w:tabs>
+              <w:tab w:val="right" w:leader="dot" w:pos="8494"/>
+            </w:tabs>
+            <w:rPr>
+              <w:rFonts w:asciiTheme="minorHAnsi" w:eastAsiaTheme="minorEastAsia" w:hAnsiTheme="minorHAnsi"/>
+              <w:noProof/>
+              <w:sz w:val="22"/>
+              <w:lang w:eastAsia="es-ES"/>
+            </w:rPr>
+          </w:pPr>
+          <w:hyperlink w:anchor="_Toc95213209" w:history="1">
+            <w:r>
+              <w:rPr>
+                <w:rStyle w:val="Hipervnculo"/>
+                <w:noProof/>
+              </w:rPr>
+              <w:t>Ejecución del programa</w:t>
+            </w:r>
+            <w:r>
+              <w:rPr>
+                <w:noProof/>
+                <w:webHidden/>
+              </w:rPr>
+              <w:tab/>
+            </w:r>
+            <w:r>
+              <w:rPr>
+                <w:noProof/>
+                <w:webHidden/>
+              </w:rPr>
+              <w:fldChar w:fldCharType="begin"/>
+            </w:r>
+            <w:r>
+              <w:rPr>
+                <w:noProof/>
+                <w:webHidden/>
+              </w:rPr>
+              <w:instrText xml:space="preserve"> PAGEREF _Toc95213209 \h </w:instrText>
+            </w:r>
+            <w:r>
+              <w:rPr>
+                <w:noProof/>
+                <w:webHidden/>
+              </w:rPr>
+            </w:r>
+            <w:r>
+              <w:rPr>
+                <w:noProof/>
+                <w:webHidden/>
+              </w:rPr>
+              <w:fldChar w:fldCharType="separate"/>
+            </w:r>
+            <w:r>
+              <w:rPr>
+                <w:noProof/>
+                <w:webHidden/>
+              </w:rPr>
+              <w:t>3</w:t>
+            </w:r>
+            <w:r>
+              <w:rPr>
+                <w:noProof/>
+                <w:webHidden/>
+              </w:rPr>
+              <w:fldChar w:fldCharType="end"/>
+            </w:r>
+          </w:hyperlink>
+        </w:p>
+        <w:p>
+          <w:r>
+            <w:rPr>
+              <w:b/>
+              <w:bCs/>
+              <w:noProof/>
+            </w:rPr>
+            <w:fldChar w:fldCharType="end"/>
+          </w:r>
         </w:p>
       </w:sdtContent>
     </w:sdt>
@@ -823,7 +984,1278 @@
         <w:br w:type="page"/>
       </w:r>
     </w:p>
-    <w:p/>
+    <w:p>
+      <w:pPr>
+        <w:pStyle w:val="Ttulo1"/>
+      </w:pPr>
+      <w:bookmarkStart w:id="0" w:name="_Toc95213208"/>
+      <w:r>
+        <w:lastRenderedPageBreak/>
+        <w:t>Requisitos del sistema</w:t>
+      </w:r>
+      <w:bookmarkEnd w:id="0"/>
+    </w:p>
+    <w:p>
+      <w:pPr>
+        <w:pStyle w:val="Prrafodelista"/>
+        <w:numPr>
+          <w:ilvl w:val="0"/>
+          <w:numId w:val="1"/>
+        </w:numPr>
+      </w:pPr>
+      <w:r>
+        <w:t>Java</w:t>
+      </w:r>
+      <w:r>
+        <w:t xml:space="preserve"> ( </w:t>
+      </w:r>
+      <w:r>
+        <w:t>jdk-8u172-windows-x64.exe</w:t>
+      </w:r>
+      <w:r>
+        <w:t xml:space="preserve"> ) </w:t>
+      </w:r>
+    </w:p>
+    <w:p>
+      <w:pPr>
+        <w:pStyle w:val="Prrafodelista"/>
+        <w:numPr>
+          <w:ilvl w:val="1"/>
+          <w:numId w:val="1"/>
+        </w:numPr>
+      </w:pPr>
+      <w:r>
+        <w:t xml:space="preserve">java </w:t>
+      </w:r>
+      <w:proofErr w:type="spellStart"/>
+      <w:r>
+        <w:t>version</w:t>
+      </w:r>
+      <w:proofErr w:type="spellEnd"/>
+      <w:r>
+        <w:t xml:space="preserve"> "1.8.0_321"</w:t>
+      </w:r>
+    </w:p>
+    <w:p>
+      <w:pPr>
+        <w:pStyle w:val="Prrafodelista"/>
+        <w:numPr>
+          <w:ilvl w:val="1"/>
+          <w:numId w:val="1"/>
+        </w:numPr>
+      </w:pPr>
+      <w:r>
+        <w:t xml:space="preserve">Java(TM) SE </w:t>
+      </w:r>
+      <w:proofErr w:type="spellStart"/>
+      <w:r>
+        <w:t>Runtime</w:t>
+      </w:r>
+      <w:proofErr w:type="spellEnd"/>
+      <w:r>
+        <w:t xml:space="preserve"> </w:t>
+      </w:r>
+      <w:proofErr w:type="spellStart"/>
+      <w:r>
+        <w:t>Environment</w:t>
+      </w:r>
+      <w:proofErr w:type="spellEnd"/>
+      <w:r>
+        <w:t xml:space="preserve"> (</w:t>
+      </w:r>
+      <w:proofErr w:type="spellStart"/>
+      <w:r>
+        <w:t>build</w:t>
+      </w:r>
+      <w:proofErr w:type="spellEnd"/>
+      <w:r>
+        <w:t xml:space="preserve"> 1.8.0_321-b07)</w:t>
+      </w:r>
+    </w:p>
+    <w:p>
+      <w:pPr>
+        <w:pStyle w:val="Prrafodelista"/>
+        <w:numPr>
+          <w:ilvl w:val="1"/>
+          <w:numId w:val="1"/>
+        </w:numPr>
+      </w:pPr>
+      <w:r>
+        <w:t xml:space="preserve">Java </w:t>
+      </w:r>
+      <w:proofErr w:type="spellStart"/>
+      <w:r>
+        <w:t>HotSpot</w:t>
+      </w:r>
+      <w:proofErr w:type="spellEnd"/>
+      <w:r>
+        <w:t>(TM) 64-Bit Server VM (</w:t>
+      </w:r>
+      <w:proofErr w:type="spellStart"/>
+      <w:r>
+        <w:t>build</w:t>
+      </w:r>
+      <w:proofErr w:type="spellEnd"/>
+      <w:r>
+        <w:t xml:space="preserve"> 25.321-b07, </w:t>
+      </w:r>
+      <w:proofErr w:type="spellStart"/>
+      <w:r>
+        <w:t>mixed</w:t>
+      </w:r>
+      <w:proofErr w:type="spellEnd"/>
+      <w:r>
+        <w:t xml:space="preserve"> </w:t>
+      </w:r>
+      <w:proofErr w:type="spellStart"/>
+      <w:r>
+        <w:t>mode</w:t>
+      </w:r>
+      <w:proofErr w:type="spellEnd"/>
+      <w:r>
+        <w:t>)</w:t>
+      </w:r>
+    </w:p>
+    <w:p>
+      <w:pPr>
+        <w:pStyle w:val="Prrafodelista"/>
+        <w:numPr>
+          <w:ilvl w:val="0"/>
+          <w:numId w:val="1"/>
+        </w:numPr>
+      </w:pPr>
+      <w:r>
+        <w:t>Sistema operativo Windows</w:t>
+      </w:r>
+      <w:r>
+        <w:t xml:space="preserve"> x64</w:t>
+      </w:r>
+    </w:p>
+    <w:p>
+      <w:pPr>
+        <w:pStyle w:val="Prrafodelista"/>
+        <w:numPr>
+          <w:ilvl w:val="0"/>
+          <w:numId w:val="1"/>
+        </w:numPr>
+      </w:pPr>
+      <w:r>
+        <w:t>Archivo de video en disco local</w:t>
+      </w:r>
+    </w:p>
+    <w:p>
+      <w:pPr>
+        <w:spacing w:line="259" w:lineRule="auto"/>
+        <w:rPr>
+          <w:rFonts w:eastAsiaTheme="majorEastAsia" w:cstheme="majorBidi"/>
+          <w:b/>
+          <w:color w:val="000000" w:themeColor="text1"/>
+          <w:sz w:val="48"/>
+          <w:szCs w:val="32"/>
+          <w:u w:val="single"/>
+        </w:rPr>
+      </w:pPr>
+      <w:r>
+        <w:br w:type="page"/>
+      </w:r>
+    </w:p>
+    <w:p>
+      <w:pPr>
+        <w:pStyle w:val="Ttulo1"/>
+      </w:pPr>
+      <w:bookmarkStart w:id="1" w:name="_Toc95213209"/>
+      <w:r>
+        <w:lastRenderedPageBreak/>
+        <w:t>Ejecución del programa</w:t>
+      </w:r>
+      <w:bookmarkEnd w:id="1"/>
+    </w:p>
+    <w:p>
+      <w:r>
+        <w:t>Para ejecutar la aplicación debemos hacer doble clic en el ejecutable “VideoPlayer.exe”:</w:t>
+      </w:r>
+    </w:p>
+    <w:p>
+      <w:pPr>
+        <w:jc w:val="center"/>
+      </w:pPr>
+      <w:r>
+        <w:drawing>
+          <wp:inline distT="0" distB="0" distL="0" distR="0" wp14:anchorId="6D13C341" wp14:editId="2A367E57">
+            <wp:extent cx="2924583" cy="2619741"/>
+            <wp:effectExtent l="0" t="0" r="0" b="9525"/>
+            <wp:docPr id="1" name="Imagen 1" descr="Interfaz de usuario gráfica&#10;&#10;Descripción generada automáticamente"/>
+            <wp:cNvGraphicFramePr>
+              <a:graphicFrameLocks xmlns:a="http://schemas.openxmlformats.org/drawingml/2006/main" noChangeAspect="1"/>
+            </wp:cNvGraphicFramePr>
+            <a:graphic xmlns:a="http://schemas.openxmlformats.org/drawingml/2006/main">
+              <a:graphicData uri="http://schemas.openxmlformats.org/drawingml/2006/picture">
+                <pic:pic xmlns:pic="http://schemas.openxmlformats.org/drawingml/2006/picture">
+                  <pic:nvPicPr>
+                    <pic:cNvPr id="1" name="Imagen 1" descr="Interfaz de usuario gráfica&#10;&#10;Descripción generada automáticamente"/>
+                    <pic:cNvPicPr/>
+                  </pic:nvPicPr>
+                  <pic:blipFill>
+                    <a:blip r:embed="rId9"/>
+                    <a:stretch>
+                      <a:fillRect/>
+                    </a:stretch>
+                  </pic:blipFill>
+                  <pic:spPr>
+                    <a:xfrm>
+                      <a:off x="0" y="0"/>
+                      <a:ext cx="2924583" cy="2619741"/>
+                    </a:xfrm>
+                    <a:prstGeom prst="rect">
+                      <a:avLst/>
+                    </a:prstGeom>
+                  </pic:spPr>
+                </pic:pic>
+              </a:graphicData>
+            </a:graphic>
+          </wp:inline>
+        </w:drawing>
+      </w:r>
+    </w:p>
+    <w:p>
+      <w:r>
+        <w:t>Al hacerlo, se nos abrirá la aplicación base:</w:t>
+      </w:r>
+    </w:p>
+    <w:p>
+      <w:pPr>
+        <w:jc w:val="center"/>
+      </w:pPr>
+      <w:r>
+        <w:drawing>
+          <wp:inline distT="0" distB="0" distL="0" distR="0" wp14:anchorId="6A74F412" wp14:editId="590FFF3A">
+            <wp:extent cx="5400040" cy="3874770"/>
+            <wp:effectExtent l="0" t="0" r="0" b="0"/>
+            <wp:docPr id="2" name="Imagen 2" descr="Interfaz de usuario gráfica, Aplicación&#10;&#10;Descripción generada automáticamente"/>
+            <wp:cNvGraphicFramePr>
+              <a:graphicFrameLocks xmlns:a="http://schemas.openxmlformats.org/drawingml/2006/main" noChangeAspect="1"/>
+            </wp:cNvGraphicFramePr>
+            <a:graphic xmlns:a="http://schemas.openxmlformats.org/drawingml/2006/main">
+              <a:graphicData uri="http://schemas.openxmlformats.org/drawingml/2006/picture">
+                <pic:pic xmlns:pic="http://schemas.openxmlformats.org/drawingml/2006/picture">
+                  <pic:nvPicPr>
+                    <pic:cNvPr id="2" name="Imagen 2" descr="Interfaz de usuario gráfica, Aplicación&#10;&#10;Descripción generada automáticamente"/>
+                    <pic:cNvPicPr/>
+                  </pic:nvPicPr>
+                  <pic:blipFill>
+                    <a:blip r:embed="rId10"/>
+                    <a:stretch>
+                      <a:fillRect/>
+                    </a:stretch>
+                  </pic:blipFill>
+                  <pic:spPr>
+                    <a:xfrm>
+                      <a:off x="0" y="0"/>
+                      <a:ext cx="5400040" cy="3874770"/>
+                    </a:xfrm>
+                    <a:prstGeom prst="rect">
+                      <a:avLst/>
+                    </a:prstGeom>
+                  </pic:spPr>
+                </pic:pic>
+              </a:graphicData>
+            </a:graphic>
+          </wp:inline>
+        </w:drawing>
+      </w:r>
+    </w:p>
+    <w:p>
+      <w:pPr>
+        <w:spacing w:line="259" w:lineRule="auto"/>
+      </w:pPr>
+      <w:r>
+        <w:br w:type="page"/>
+      </w:r>
+    </w:p>
+    <w:p>
+      <w:r>
+        <w:lastRenderedPageBreak/>
+        <w:t>Al inicio, la aplicación no tiene una funcionalidad “real”. De hecho, lo único que podemos hacer sin haber elegido un video es hacer clic en el menú de arriba izquierda de la ventana, lo cual nos abrirá la ventana “Acerca De” que muestra información básica del programa.</w:t>
+      </w:r>
+    </w:p>
+    <w:p>
+      <w:pPr>
+        <w:jc w:val="center"/>
+      </w:pPr>
+      <w:r>
+        <w:rPr>
+          <w:noProof/>
+        </w:rPr>
+        <w:drawing>
+          <wp:inline distT="0" distB="0" distL="0" distR="0" wp14:anchorId="494F6526" wp14:editId="6C2BAECA">
+            <wp:extent cx="5097383" cy="3657600"/>
+            <wp:effectExtent l="0" t="0" r="8255" b="0"/>
+            <wp:docPr id="3" name="Imagen 3" descr="Interfaz de usuario gráfica, Texto, Aplicación&#10;&#10;Descripción generada automáticamente"/>
+            <wp:cNvGraphicFramePr>
+              <a:graphicFrameLocks xmlns:a="http://schemas.openxmlformats.org/drawingml/2006/main" noChangeAspect="1"/>
+            </wp:cNvGraphicFramePr>
+            <a:graphic xmlns:a="http://schemas.openxmlformats.org/drawingml/2006/main">
+              <a:graphicData uri="http://schemas.openxmlformats.org/drawingml/2006/picture">
+                <pic:pic xmlns:pic="http://schemas.openxmlformats.org/drawingml/2006/picture">
+                  <pic:nvPicPr>
+                    <pic:cNvPr id="3" name="Imagen 3" descr="Interfaz de usuario gráfica, Texto, Aplicación&#10;&#10;Descripción generada automáticamente"/>
+                    <pic:cNvPicPr/>
+                  </pic:nvPicPr>
+                  <pic:blipFill>
+                    <a:blip r:embed="rId11">
+                      <a:extLst>
+                        <a:ext uri="{28A0092B-C50C-407E-A947-70E740481C1C}">
+                          <a14:useLocalDpi xmlns:a14="http://schemas.microsoft.com/office/drawing/2010/main" val="0"/>
+                        </a:ext>
+                      </a:extLst>
+                    </a:blip>
+                    <a:stretch>
+                      <a:fillRect/>
+                    </a:stretch>
+                  </pic:blipFill>
+                  <pic:spPr>
+                    <a:xfrm>
+                      <a:off x="0" y="0"/>
+                      <a:ext cx="5103425" cy="3661936"/>
+                    </a:xfrm>
+                    <a:prstGeom prst="rect">
+                      <a:avLst/>
+                    </a:prstGeom>
+                  </pic:spPr>
+                </pic:pic>
+              </a:graphicData>
+            </a:graphic>
+          </wp:inline>
+        </w:drawing>
+      </w:r>
+    </w:p>
+    <w:p>
+      <w:pPr>
+        <w:jc w:val="center"/>
+      </w:pPr>
+      <w:r>
+        <w:drawing>
+          <wp:inline distT="0" distB="0" distL="0" distR="0" wp14:anchorId="22DB1A3A" wp14:editId="0D38793F">
+            <wp:extent cx="5097145" cy="3657429"/>
+            <wp:effectExtent l="0" t="0" r="8255" b="635"/>
+            <wp:docPr id="4" name="Imagen 4" descr="Interfaz de usuario gráfica, Texto, Aplicación, Correo electrónico&#10;&#10;Descripción generada automáticamente"/>
+            <wp:cNvGraphicFramePr>
+              <a:graphicFrameLocks xmlns:a="http://schemas.openxmlformats.org/drawingml/2006/main" noChangeAspect="1"/>
+            </wp:cNvGraphicFramePr>
+            <a:graphic xmlns:a="http://schemas.openxmlformats.org/drawingml/2006/main">
+              <a:graphicData uri="http://schemas.openxmlformats.org/drawingml/2006/picture">
+                <pic:pic xmlns:pic="http://schemas.openxmlformats.org/drawingml/2006/picture">
+                  <pic:nvPicPr>
+                    <pic:cNvPr id="4" name="Imagen 4" descr="Interfaz de usuario gráfica, Texto, Aplicación, Correo electrónico&#10;&#10;Descripción generada automáticamente"/>
+                    <pic:cNvPicPr/>
+                  </pic:nvPicPr>
+                  <pic:blipFill>
+                    <a:blip r:embed="rId12"/>
+                    <a:stretch>
+                      <a:fillRect/>
+                    </a:stretch>
+                  </pic:blipFill>
+                  <pic:spPr>
+                    <a:xfrm>
+                      <a:off x="0" y="0"/>
+                      <a:ext cx="5103392" cy="3661912"/>
+                    </a:xfrm>
+                    <a:prstGeom prst="rect">
+                      <a:avLst/>
+                    </a:prstGeom>
+                  </pic:spPr>
+                </pic:pic>
+              </a:graphicData>
+            </a:graphic>
+          </wp:inline>
+        </w:drawing>
+      </w:r>
+    </w:p>
+    <w:p>
+      <w:r>
+        <w:lastRenderedPageBreak/>
+        <w:t>Para poder hacer uso de la funcionalidad principal del programa, debemos elegir un archivo de video a abrir. Lo hacemos haciendo clic en el botón:</w:t>
+      </w:r>
+    </w:p>
+    <w:p>
+      <w:pPr>
+        <w:jc w:val="center"/>
+      </w:pPr>
+      <w:r>
+        <w:rPr>
+          <w:noProof/>
+        </w:rPr>
+        <w:drawing>
+          <wp:inline distT="0" distB="0" distL="0" distR="0" wp14:anchorId="7F041044" wp14:editId="0A9DCB4E">
+            <wp:extent cx="4765522" cy="3419475"/>
+            <wp:effectExtent l="0" t="0" r="0" b="0"/>
+            <wp:docPr id="6" name="Imagen 6" descr="Interfaz de usuario gráfica, Aplicación&#10;&#10;Descripción generada automáticamente"/>
+            <wp:cNvGraphicFramePr>
+              <a:graphicFrameLocks xmlns:a="http://schemas.openxmlformats.org/drawingml/2006/main" noChangeAspect="1"/>
+            </wp:cNvGraphicFramePr>
+            <a:graphic xmlns:a="http://schemas.openxmlformats.org/drawingml/2006/main">
+              <a:graphicData uri="http://schemas.openxmlformats.org/drawingml/2006/picture">
+                <pic:pic xmlns:pic="http://schemas.openxmlformats.org/drawingml/2006/picture">
+                  <pic:nvPicPr>
+                    <pic:cNvPr id="6" name="Imagen 6" descr="Interfaz de usuario gráfica, Aplicación&#10;&#10;Descripción generada automáticamente"/>
+                    <pic:cNvPicPr/>
+                  </pic:nvPicPr>
+                  <pic:blipFill>
+                    <a:blip r:embed="rId13">
+                      <a:extLst>
+                        <a:ext uri="{28A0092B-C50C-407E-A947-70E740481C1C}">
+                          <a14:useLocalDpi xmlns:a14="http://schemas.microsoft.com/office/drawing/2010/main" val="0"/>
+                        </a:ext>
+                      </a:extLst>
+                    </a:blip>
+                    <a:stretch>
+                      <a:fillRect/>
+                    </a:stretch>
+                  </pic:blipFill>
+                  <pic:spPr>
+                    <a:xfrm>
+                      <a:off x="0" y="0"/>
+                      <a:ext cx="4773888" cy="3425478"/>
+                    </a:xfrm>
+                    <a:prstGeom prst="rect">
+                      <a:avLst/>
+                    </a:prstGeom>
+                  </pic:spPr>
+                </pic:pic>
+              </a:graphicData>
+            </a:graphic>
+          </wp:inline>
+        </w:drawing>
+      </w:r>
+    </w:p>
+    <w:p>
+      <w:pPr>
+        <w:jc w:val="center"/>
+      </w:pPr>
+      <w:r>
+        <w:drawing>
+          <wp:inline distT="0" distB="0" distL="0" distR="0" wp14:anchorId="066C1DDD" wp14:editId="46DF0BDB">
+            <wp:extent cx="4763112" cy="3276600"/>
+            <wp:effectExtent l="0" t="0" r="0" b="0"/>
+            <wp:docPr id="5" name="Imagen 5" descr="Interfaz de usuario gráfica, Aplicación&#10;&#10;Descripción generada automáticamente"/>
+            <wp:cNvGraphicFramePr>
+              <a:graphicFrameLocks xmlns:a="http://schemas.openxmlformats.org/drawingml/2006/main" noChangeAspect="1"/>
+            </wp:cNvGraphicFramePr>
+            <a:graphic xmlns:a="http://schemas.openxmlformats.org/drawingml/2006/main">
+              <a:graphicData uri="http://schemas.openxmlformats.org/drawingml/2006/picture">
+                <pic:pic xmlns:pic="http://schemas.openxmlformats.org/drawingml/2006/picture">
+                  <pic:nvPicPr>
+                    <pic:cNvPr id="5" name="Imagen 5" descr="Interfaz de usuario gráfica, Aplicación&#10;&#10;Descripción generada automáticamente"/>
+                    <pic:cNvPicPr/>
+                  </pic:nvPicPr>
+                  <pic:blipFill>
+                    <a:blip r:embed="rId14"/>
+                    <a:stretch>
+                      <a:fillRect/>
+                    </a:stretch>
+                  </pic:blipFill>
+                  <pic:spPr>
+                    <a:xfrm>
+                      <a:off x="0" y="0"/>
+                      <a:ext cx="4771670" cy="3282487"/>
+                    </a:xfrm>
+                    <a:prstGeom prst="rect">
+                      <a:avLst/>
+                    </a:prstGeom>
+                  </pic:spPr>
+                </pic:pic>
+              </a:graphicData>
+            </a:graphic>
+          </wp:inline>
+        </w:drawing>
+      </w:r>
+    </w:p>
+    <w:p>
+      <w:r>
+        <w:t>Cabe resaltar que el archivo de video debe ser de una de las siguientes extensiones:</w:t>
+      </w:r>
+    </w:p>
+    <w:p>
+      <w:r>
+        <w:t>"*.mp4", "*.3gp", "*.mkv", "*.MP4", "*.MKV", "*.3GP", "*.flv", "*.wmv"</w:t>
+      </w:r>
+    </w:p>
+    <w:p>
+      <w:pPr>
+        <w:spacing w:line="259" w:lineRule="auto"/>
+      </w:pPr>
+      <w:r>
+        <w:br w:type="page"/>
+      </w:r>
+    </w:p>
+    <w:p>
+      <w:r>
+        <w:lastRenderedPageBreak/>
+        <w:t>Al abrir el archivo automáticamente empezará a reproducirse:</w:t>
+      </w:r>
+    </w:p>
+    <w:p>
+      <w:pPr>
+        <w:jc w:val="center"/>
+      </w:pPr>
+      <w:r>
+        <w:drawing>
+          <wp:inline distT="0" distB="0" distL="0" distR="0" wp14:anchorId="56FDFB8F" wp14:editId="4D0A3356">
+            <wp:extent cx="4762500" cy="3417307"/>
+            <wp:effectExtent l="0" t="0" r="0" b="0"/>
+            <wp:docPr id="7" name="Imagen 7" descr="Una captura de pantalla de un celular con texto e imagen&#10;&#10;Descripción generada automáticamente con confianza media"/>
+            <wp:cNvGraphicFramePr>
+              <a:graphicFrameLocks xmlns:a="http://schemas.openxmlformats.org/drawingml/2006/main" noChangeAspect="1"/>
+            </wp:cNvGraphicFramePr>
+            <a:graphic xmlns:a="http://schemas.openxmlformats.org/drawingml/2006/main">
+              <a:graphicData uri="http://schemas.openxmlformats.org/drawingml/2006/picture">
+                <pic:pic xmlns:pic="http://schemas.openxmlformats.org/drawingml/2006/picture">
+                  <pic:nvPicPr>
+                    <pic:cNvPr id="7" name="Imagen 7" descr="Una captura de pantalla de un celular con texto e imagen&#10;&#10;Descripción generada automáticamente con confianza media"/>
+                    <pic:cNvPicPr/>
+                  </pic:nvPicPr>
+                  <pic:blipFill>
+                    <a:blip r:embed="rId15"/>
+                    <a:stretch>
+                      <a:fillRect/>
+                    </a:stretch>
+                  </pic:blipFill>
+                  <pic:spPr>
+                    <a:xfrm>
+                      <a:off x="0" y="0"/>
+                      <a:ext cx="4769175" cy="3422097"/>
+                    </a:xfrm>
+                    <a:prstGeom prst="rect">
+                      <a:avLst/>
+                    </a:prstGeom>
+                  </pic:spPr>
+                </pic:pic>
+              </a:graphicData>
+            </a:graphic>
+          </wp:inline>
+        </w:drawing>
+      </w:r>
+    </w:p>
+    <w:p>
+      <w:r>
+        <w:t xml:space="preserve">Una vez el video se abre y empieza a </w:t>
+      </w:r>
+      <w:r>
+        <w:t>reproducirse</w:t>
+      </w:r>
+      <w:r>
+        <w:t>, todos los botones de funcionalidades empiezan a ser usables.</w:t>
+      </w:r>
+    </w:p>
+    <w:p>
+      <w:r>
+        <w:t xml:space="preserve">El primer botón </w:t>
+      </w:r>
+      <w:r>
+        <w:t>que tenemos es el botón de “Play/Pause”</w:t>
+      </w:r>
+      <w:r>
+        <w:t>, el cuál sirve para, como su propio nombre indica, pausar y reanudar el video que tenemos cargado en la aplicación</w:t>
+      </w:r>
+      <w:r>
+        <w:t xml:space="preserve"> (El atajo de teclado CTRL+</w:t>
+      </w:r>
+      <w:r>
+        <w:t>P</w:t>
+      </w:r>
+      <w:r>
+        <w:t xml:space="preserve"> lleva a cabo la misma funcionalidad)</w:t>
+      </w:r>
+      <w:r>
+        <w:t>.</w:t>
+      </w:r>
+    </w:p>
+    <w:p>
+      <w:pPr>
+        <w:jc w:val="center"/>
+      </w:pPr>
+      <w:r>
+        <w:rPr>
+          <w:noProof/>
+        </w:rPr>
+        <w:drawing>
+          <wp:inline distT="0" distB="0" distL="0" distR="0" wp14:anchorId="37D03B21" wp14:editId="75F6B1E3">
+            <wp:extent cx="4600033" cy="3300730"/>
+            <wp:effectExtent l="0" t="0" r="0" b="0"/>
+            <wp:docPr id="8" name="Imagen 8" descr="Interfaz de usuario gráfica, Texto, Aplicación&#10;&#10;Descripción generada automáticamente"/>
+            <wp:cNvGraphicFramePr>
+              <a:graphicFrameLocks xmlns:a="http://schemas.openxmlformats.org/drawingml/2006/main" noChangeAspect="1"/>
+            </wp:cNvGraphicFramePr>
+            <a:graphic xmlns:a="http://schemas.openxmlformats.org/drawingml/2006/main">
+              <a:graphicData uri="http://schemas.openxmlformats.org/drawingml/2006/picture">
+                <pic:pic xmlns:pic="http://schemas.openxmlformats.org/drawingml/2006/picture">
+                  <pic:nvPicPr>
+                    <pic:cNvPr id="8" name="Imagen 8" descr="Interfaz de usuario gráfica, Texto, Aplicación&#10;&#10;Descripción generada automáticamente"/>
+                    <pic:cNvPicPr/>
+                  </pic:nvPicPr>
+                  <pic:blipFill>
+                    <a:blip r:embed="rId16">
+                      <a:extLst>
+                        <a:ext uri="{28A0092B-C50C-407E-A947-70E740481C1C}">
+                          <a14:useLocalDpi xmlns:a14="http://schemas.microsoft.com/office/drawing/2010/main" val="0"/>
+                        </a:ext>
+                      </a:extLst>
+                    </a:blip>
+                    <a:stretch>
+                      <a:fillRect/>
+                    </a:stretch>
+                  </pic:blipFill>
+                  <pic:spPr>
+                    <a:xfrm>
+                      <a:off x="0" y="0"/>
+                      <a:ext cx="4613155" cy="3310146"/>
+                    </a:xfrm>
+                    <a:prstGeom prst="rect">
+                      <a:avLst/>
+                    </a:prstGeom>
+                  </pic:spPr>
+                </pic:pic>
+              </a:graphicData>
+            </a:graphic>
+          </wp:inline>
+        </w:drawing>
+      </w:r>
+    </w:p>
+    <w:p>
+      <w:r>
+        <w:lastRenderedPageBreak/>
+        <w:t xml:space="preserve">El </w:t>
+      </w:r>
+      <w:r>
+        <w:t>siguiente</w:t>
+      </w:r>
+      <w:r>
+        <w:t xml:space="preserve"> botón que tenemos es el botón de “</w:t>
+      </w:r>
+      <w:r>
+        <w:t>Stop</w:t>
+      </w:r>
+      <w:r>
+        <w:t xml:space="preserve">”, el cuál sirve para, como su propio nombre indica, </w:t>
+      </w:r>
+      <w:r>
+        <w:t>detener</w:t>
+      </w:r>
+      <w:r>
+        <w:t xml:space="preserve"> el video que tenemos cargado en la aplicación</w:t>
+      </w:r>
+      <w:r>
+        <w:t>, devolviendo su reproducción al segundo 0</w:t>
+      </w:r>
+      <w:r>
+        <w:t xml:space="preserve"> (El atajo de teclado CTRL+S lleva a cabo la misma funcionalidad)</w:t>
+      </w:r>
+      <w:r>
+        <w:t>.</w:t>
+      </w:r>
+      <w:r>
+        <w:t xml:space="preserve"> </w:t>
+      </w:r>
+    </w:p>
+    <w:p>
+      <w:pPr>
+        <w:jc w:val="center"/>
+      </w:pPr>
+      <w:r>
+        <w:rPr>
+          <w:noProof/>
+        </w:rPr>
+        <w:drawing>
+          <wp:inline distT="0" distB="0" distL="0" distR="0" wp14:anchorId="1CFF8661" wp14:editId="34320A02">
+            <wp:extent cx="4343400" cy="3116583"/>
+            <wp:effectExtent l="0" t="0" r="0" b="7620"/>
+            <wp:docPr id="9" name="Imagen 9" descr="Interfaz de usuario gráfica, Texto, Aplicación&#10;&#10;Descripción generada automáticamente"/>
+            <wp:cNvGraphicFramePr>
+              <a:graphicFrameLocks xmlns:a="http://schemas.openxmlformats.org/drawingml/2006/main" noChangeAspect="1"/>
+            </wp:cNvGraphicFramePr>
+            <a:graphic xmlns:a="http://schemas.openxmlformats.org/drawingml/2006/main">
+              <a:graphicData uri="http://schemas.openxmlformats.org/drawingml/2006/picture">
+                <pic:pic xmlns:pic="http://schemas.openxmlformats.org/drawingml/2006/picture">
+                  <pic:nvPicPr>
+                    <pic:cNvPr id="9" name="Imagen 9" descr="Interfaz de usuario gráfica, Texto, Aplicación&#10;&#10;Descripción generada automáticamente"/>
+                    <pic:cNvPicPr/>
+                  </pic:nvPicPr>
+                  <pic:blipFill>
+                    <a:blip r:embed="rId17">
+                      <a:extLst>
+                        <a:ext uri="{28A0092B-C50C-407E-A947-70E740481C1C}">
+                          <a14:useLocalDpi xmlns:a14="http://schemas.microsoft.com/office/drawing/2010/main" val="0"/>
+                        </a:ext>
+                      </a:extLst>
+                    </a:blip>
+                    <a:stretch>
+                      <a:fillRect/>
+                    </a:stretch>
+                  </pic:blipFill>
+                  <pic:spPr>
+                    <a:xfrm>
+                      <a:off x="0" y="0"/>
+                      <a:ext cx="4375284" cy="3139461"/>
+                    </a:xfrm>
+                    <a:prstGeom prst="rect">
+                      <a:avLst/>
+                    </a:prstGeom>
+                  </pic:spPr>
+                </pic:pic>
+              </a:graphicData>
+            </a:graphic>
+          </wp:inline>
+        </w:drawing>
+      </w:r>
+    </w:p>
+    <w:p>
+      <w:r>
+        <w:t xml:space="preserve">El </w:t>
+      </w:r>
+      <w:r>
+        <w:t>siguiente</w:t>
+      </w:r>
+      <w:r>
+        <w:t xml:space="preserve"> botón que tenemos es el botón de “</w:t>
+      </w:r>
+      <w:r>
+        <w:t>Ralentizar</w:t>
+      </w:r>
+      <w:r>
+        <w:t xml:space="preserve">”, el cuál sirve para, como su propio nombre indica, </w:t>
+      </w:r>
+      <w:r>
+        <w:t>hacer que</w:t>
+      </w:r>
+      <w:r>
+        <w:t xml:space="preserve"> el video que tenemos cargado en la aplicación</w:t>
+      </w:r>
+      <w:r>
+        <w:t xml:space="preserve"> se reproduzca a </w:t>
+      </w:r>
+      <w:r>
+        <w:t xml:space="preserve">la mitad de velocidad </w:t>
+      </w:r>
+      <w:r>
+        <w:t>(El atajo de teclado CTRL+</w:t>
+      </w:r>
+      <w:r>
+        <w:t>DOWN</w:t>
+      </w:r>
+      <w:r>
+        <w:t xml:space="preserve"> lleva a cabo la misma funcionalidad)</w:t>
+      </w:r>
+      <w:r>
+        <w:t>.</w:t>
+      </w:r>
+    </w:p>
+    <w:p>
+      <w:pPr>
+        <w:jc w:val="center"/>
+      </w:pPr>
+      <w:r>
+        <w:rPr>
+          <w:noProof/>
+        </w:rPr>
+        <w:drawing>
+          <wp:inline distT="0" distB="0" distL="0" distR="0" wp14:anchorId="731D94F6" wp14:editId="6114D582">
+            <wp:extent cx="4457700" cy="3198599"/>
+            <wp:effectExtent l="0" t="0" r="0" b="1905"/>
+            <wp:docPr id="10" name="Imagen 10" descr="Interfaz de usuario gráfica, Texto, Aplicación&#10;&#10;Descripción generada automáticamente"/>
+            <wp:cNvGraphicFramePr>
+              <a:graphicFrameLocks xmlns:a="http://schemas.openxmlformats.org/drawingml/2006/main" noChangeAspect="1"/>
+            </wp:cNvGraphicFramePr>
+            <a:graphic xmlns:a="http://schemas.openxmlformats.org/drawingml/2006/main">
+              <a:graphicData uri="http://schemas.openxmlformats.org/drawingml/2006/picture">
+                <pic:pic xmlns:pic="http://schemas.openxmlformats.org/drawingml/2006/picture">
+                  <pic:nvPicPr>
+                    <pic:cNvPr id="10" name="Imagen 10" descr="Interfaz de usuario gráfica, Texto, Aplicación&#10;&#10;Descripción generada automáticamente"/>
+                    <pic:cNvPicPr/>
+                  </pic:nvPicPr>
+                  <pic:blipFill>
+                    <a:blip r:embed="rId18">
+                      <a:extLst>
+                        <a:ext uri="{28A0092B-C50C-407E-A947-70E740481C1C}">
+                          <a14:useLocalDpi xmlns:a14="http://schemas.microsoft.com/office/drawing/2010/main" val="0"/>
+                        </a:ext>
+                      </a:extLst>
+                    </a:blip>
+                    <a:stretch>
+                      <a:fillRect/>
+                    </a:stretch>
+                  </pic:blipFill>
+                  <pic:spPr>
+                    <a:xfrm>
+                      <a:off x="0" y="0"/>
+                      <a:ext cx="4472502" cy="3209220"/>
+                    </a:xfrm>
+                    <a:prstGeom prst="rect">
+                      <a:avLst/>
+                    </a:prstGeom>
+                  </pic:spPr>
+                </pic:pic>
+              </a:graphicData>
+            </a:graphic>
+          </wp:inline>
+        </w:drawing>
+      </w:r>
+    </w:p>
+    <w:p>
+      <w:r>
+        <w:lastRenderedPageBreak/>
+        <w:t>El siguiente botón que tenemos es el botón de “</w:t>
+      </w:r>
+      <w:r>
+        <w:t>Atrás 5</w:t>
+      </w:r>
+      <w:r>
+        <w:t xml:space="preserve">”, el cuál sirve para, como su propio nombre indica, </w:t>
+      </w:r>
+      <w:r>
+        <w:t>atrasar</w:t>
+      </w:r>
+      <w:r>
+        <w:t xml:space="preserve"> el video que tenemos cargado en la aplicación</w:t>
+      </w:r>
+      <w:r>
+        <w:t xml:space="preserve"> a 5 segundos antes</w:t>
+      </w:r>
+      <w:r>
+        <w:t xml:space="preserve"> (El atajo de teclado CTRL+</w:t>
+      </w:r>
+      <w:r>
+        <w:t>LEFT</w:t>
+      </w:r>
+      <w:r>
+        <w:t xml:space="preserve"> lleva a cabo la misma funcionalidad). </w:t>
+      </w:r>
+    </w:p>
+    <w:p>
+      <w:pPr>
+        <w:jc w:val="center"/>
+      </w:pPr>
+      <w:r>
+        <w:rPr>
+          <w:noProof/>
+        </w:rPr>
+        <w:drawing>
+          <wp:inline distT="0" distB="0" distL="0" distR="0" wp14:anchorId="2E252F60" wp14:editId="7E260920">
+            <wp:extent cx="4429125" cy="3178095"/>
+            <wp:effectExtent l="0" t="0" r="0" b="3810"/>
+            <wp:docPr id="12" name="Imagen 12" descr="Interfaz de usuario gráfica, Aplicación&#10;&#10;Descripción generada automáticamente"/>
+            <wp:cNvGraphicFramePr>
+              <a:graphicFrameLocks xmlns:a="http://schemas.openxmlformats.org/drawingml/2006/main" noChangeAspect="1"/>
+            </wp:cNvGraphicFramePr>
+            <a:graphic xmlns:a="http://schemas.openxmlformats.org/drawingml/2006/main">
+              <a:graphicData uri="http://schemas.openxmlformats.org/drawingml/2006/picture">
+                <pic:pic xmlns:pic="http://schemas.openxmlformats.org/drawingml/2006/picture">
+                  <pic:nvPicPr>
+                    <pic:cNvPr id="12" name="Imagen 12" descr="Interfaz de usuario gráfica, Aplicación&#10;&#10;Descripción generada automáticamente"/>
+                    <pic:cNvPicPr/>
+                  </pic:nvPicPr>
+                  <pic:blipFill>
+                    <a:blip r:embed="rId19">
+                      <a:extLst>
+                        <a:ext uri="{28A0092B-C50C-407E-A947-70E740481C1C}">
+                          <a14:useLocalDpi xmlns:a14="http://schemas.microsoft.com/office/drawing/2010/main" val="0"/>
+                        </a:ext>
+                      </a:extLst>
+                    </a:blip>
+                    <a:stretch>
+                      <a:fillRect/>
+                    </a:stretch>
+                  </pic:blipFill>
+                  <pic:spPr>
+                    <a:xfrm>
+                      <a:off x="0" y="0"/>
+                      <a:ext cx="4440300" cy="3186113"/>
+                    </a:xfrm>
+                    <a:prstGeom prst="rect">
+                      <a:avLst/>
+                    </a:prstGeom>
+                  </pic:spPr>
+                </pic:pic>
+              </a:graphicData>
+            </a:graphic>
+          </wp:inline>
+        </w:drawing>
+      </w:r>
+    </w:p>
+    <w:p>
+      <w:r>
+        <w:t>El siguiente botón que tenemos es el botón de “</w:t>
+      </w:r>
+      <w:r>
+        <w:t>Normaliza</w:t>
+      </w:r>
+      <w:r>
+        <w:t xml:space="preserve">r”, el cuál sirve para, como su propio nombre indica, hacer que el video que tenemos cargado en la aplicación se </w:t>
+      </w:r>
+      <w:r>
+        <w:t xml:space="preserve">vuelva a </w:t>
+      </w:r>
+      <w:r>
+        <w:t>reprodu</w:t>
+      </w:r>
+      <w:r>
+        <w:t>cir</w:t>
+      </w:r>
+      <w:r>
+        <w:t xml:space="preserve"> a la velocidad </w:t>
+      </w:r>
+      <w:r>
+        <w:t xml:space="preserve">predeterminada </w:t>
+      </w:r>
+      <w:r>
+        <w:t>(El atajo de teclado CTRL+</w:t>
+      </w:r>
+      <w:r>
+        <w:t xml:space="preserve">N </w:t>
+      </w:r>
+      <w:r>
+        <w:t>lleva a cabo la misma funcionalidad).</w:t>
+      </w:r>
+    </w:p>
+    <w:p>
+      <w:pPr>
+        <w:jc w:val="center"/>
+      </w:pPr>
+      <w:r>
+        <w:rPr>
+          <w:noProof/>
+        </w:rPr>
+        <w:drawing>
+          <wp:inline distT="0" distB="0" distL="0" distR="0" wp14:anchorId="5B45655C" wp14:editId="1404DF66">
+            <wp:extent cx="4460210" cy="3200400"/>
+            <wp:effectExtent l="0" t="0" r="0" b="0"/>
+            <wp:docPr id="13" name="Imagen 13" descr="Interfaz de usuario gráfica, Texto, Aplicación&#10;&#10;Descripción generada automáticamente"/>
+            <wp:cNvGraphicFramePr>
+              <a:graphicFrameLocks xmlns:a="http://schemas.openxmlformats.org/drawingml/2006/main" noChangeAspect="1"/>
+            </wp:cNvGraphicFramePr>
+            <a:graphic xmlns:a="http://schemas.openxmlformats.org/drawingml/2006/main">
+              <a:graphicData uri="http://schemas.openxmlformats.org/drawingml/2006/picture">
+                <pic:pic xmlns:pic="http://schemas.openxmlformats.org/drawingml/2006/picture">
+                  <pic:nvPicPr>
+                    <pic:cNvPr id="13" name="Imagen 13" descr="Interfaz de usuario gráfica, Texto, Aplicación&#10;&#10;Descripción generada automáticamente"/>
+                    <pic:cNvPicPr/>
+                  </pic:nvPicPr>
+                  <pic:blipFill>
+                    <a:blip r:embed="rId20">
+                      <a:extLst>
+                        <a:ext uri="{28A0092B-C50C-407E-A947-70E740481C1C}">
+                          <a14:useLocalDpi xmlns:a14="http://schemas.microsoft.com/office/drawing/2010/main" val="0"/>
+                        </a:ext>
+                      </a:extLst>
+                    </a:blip>
+                    <a:stretch>
+                      <a:fillRect/>
+                    </a:stretch>
+                  </pic:blipFill>
+                  <pic:spPr>
+                    <a:xfrm>
+                      <a:off x="0" y="0"/>
+                      <a:ext cx="4470325" cy="3207658"/>
+                    </a:xfrm>
+                    <a:prstGeom prst="rect">
+                      <a:avLst/>
+                    </a:prstGeom>
+                  </pic:spPr>
+                </pic:pic>
+              </a:graphicData>
+            </a:graphic>
+          </wp:inline>
+        </w:drawing>
+      </w:r>
+    </w:p>
+    <w:p>
+      <w:r>
+        <w:lastRenderedPageBreak/>
+        <w:t>El siguiente botón que tenemos es el botón de “</w:t>
+      </w:r>
+      <w:r>
+        <w:t>Adelante 5</w:t>
+      </w:r>
+      <w:r>
+        <w:t xml:space="preserve">”, el cuál sirve para, como su propio nombre indica, hacer que el video que tenemos cargado en la aplicación se </w:t>
+      </w:r>
+      <w:r>
+        <w:t>avance 5 segundos hacia adelante</w:t>
+      </w:r>
+      <w:r>
+        <w:t xml:space="preserve"> (El atajo de teclado CTRL+</w:t>
+      </w:r>
+      <w:r>
+        <w:t>RIGHT</w:t>
+      </w:r>
+      <w:r>
+        <w:t xml:space="preserve"> lleva a cabo la misma funcionalidad).</w:t>
+      </w:r>
+    </w:p>
+    <w:p>
+      <w:pPr>
+        <w:jc w:val="center"/>
+      </w:pPr>
+      <w:r>
+        <w:rPr>
+          <w:noProof/>
+        </w:rPr>
+        <w:drawing>
+          <wp:inline distT="0" distB="0" distL="0" distR="0" wp14:anchorId="42C4BD48" wp14:editId="2CA498AB">
+            <wp:extent cx="4446938" cy="3190875"/>
+            <wp:effectExtent l="0" t="0" r="0" b="0"/>
+            <wp:docPr id="14" name="Imagen 14" descr="Interfaz de usuario gráfica, Aplicación&#10;&#10;Descripción generada automáticamente"/>
+            <wp:cNvGraphicFramePr>
+              <a:graphicFrameLocks xmlns:a="http://schemas.openxmlformats.org/drawingml/2006/main" noChangeAspect="1"/>
+            </wp:cNvGraphicFramePr>
+            <a:graphic xmlns:a="http://schemas.openxmlformats.org/drawingml/2006/main">
+              <a:graphicData uri="http://schemas.openxmlformats.org/drawingml/2006/picture">
+                <pic:pic xmlns:pic="http://schemas.openxmlformats.org/drawingml/2006/picture">
+                  <pic:nvPicPr>
+                    <pic:cNvPr id="14" name="Imagen 14" descr="Interfaz de usuario gráfica, Aplicación&#10;&#10;Descripción generada automáticamente"/>
+                    <pic:cNvPicPr/>
+                  </pic:nvPicPr>
+                  <pic:blipFill>
+                    <a:blip r:embed="rId21">
+                      <a:extLst>
+                        <a:ext uri="{28A0092B-C50C-407E-A947-70E740481C1C}">
+                          <a14:useLocalDpi xmlns:a14="http://schemas.microsoft.com/office/drawing/2010/main" val="0"/>
+                        </a:ext>
+                      </a:extLst>
+                    </a:blip>
+                    <a:stretch>
+                      <a:fillRect/>
+                    </a:stretch>
+                  </pic:blipFill>
+                  <pic:spPr>
+                    <a:xfrm>
+                      <a:off x="0" y="0"/>
+                      <a:ext cx="4459617" cy="3199973"/>
+                    </a:xfrm>
+                    <a:prstGeom prst="rect">
+                      <a:avLst/>
+                    </a:prstGeom>
+                  </pic:spPr>
+                </pic:pic>
+              </a:graphicData>
+            </a:graphic>
+          </wp:inline>
+        </w:drawing>
+      </w:r>
+    </w:p>
+    <w:p>
+      <w:r>
+        <w:t>El siguiente botón que tenemos es el botón de “</w:t>
+      </w:r>
+      <w:r>
+        <w:t>Acelerar</w:t>
+      </w:r>
+      <w:r>
+        <w:t>”, el cuál sirve para, como su propio nombre indica, hacer que el video que tenemos cargado en la aplicación se reprodu</w:t>
+      </w:r>
+      <w:r>
+        <w:t>zca</w:t>
+      </w:r>
+      <w:r>
+        <w:t xml:space="preserve"> a</w:t>
+      </w:r>
+      <w:r>
+        <w:t>l doble de</w:t>
+      </w:r>
+      <w:r>
+        <w:t xml:space="preserve"> velocidad (El atajo de teclado CTRL+</w:t>
+      </w:r>
+      <w:r>
+        <w:t>UP</w:t>
+      </w:r>
+      <w:r>
+        <w:t xml:space="preserve"> lleva a cabo la misma funcionalidad).</w:t>
+      </w:r>
+    </w:p>
+    <w:p>
+      <w:pPr>
+        <w:jc w:val="center"/>
+      </w:pPr>
+      <w:r>
+        <w:rPr>
+          <w:noProof/>
+        </w:rPr>
+        <w:drawing>
+          <wp:inline distT="0" distB="0" distL="0" distR="0" wp14:anchorId="3492A0A2" wp14:editId="6E834DF8">
+            <wp:extent cx="4460210" cy="3200400"/>
+            <wp:effectExtent l="0" t="0" r="0" b="0"/>
+            <wp:docPr id="15" name="Imagen 15" descr="Interfaz de usuario gráfica, Texto, Aplicación&#10;&#10;Descripción generada automáticamente"/>
+            <wp:cNvGraphicFramePr>
+              <a:graphicFrameLocks xmlns:a="http://schemas.openxmlformats.org/drawingml/2006/main" noChangeAspect="1"/>
+            </wp:cNvGraphicFramePr>
+            <a:graphic xmlns:a="http://schemas.openxmlformats.org/drawingml/2006/main">
+              <a:graphicData uri="http://schemas.openxmlformats.org/drawingml/2006/picture">
+                <pic:pic xmlns:pic="http://schemas.openxmlformats.org/drawingml/2006/picture">
+                  <pic:nvPicPr>
+                    <pic:cNvPr id="15" name="Imagen 15" descr="Interfaz de usuario gráfica, Texto, Aplicación&#10;&#10;Descripción generada automáticamente"/>
+                    <pic:cNvPicPr/>
+                  </pic:nvPicPr>
+                  <pic:blipFill>
+                    <a:blip r:embed="rId22">
+                      <a:extLst>
+                        <a:ext uri="{28A0092B-C50C-407E-A947-70E740481C1C}">
+                          <a14:useLocalDpi xmlns:a14="http://schemas.microsoft.com/office/drawing/2010/main" val="0"/>
+                        </a:ext>
+                      </a:extLst>
+                    </a:blip>
+                    <a:stretch>
+                      <a:fillRect/>
+                    </a:stretch>
+                  </pic:blipFill>
+                  <pic:spPr>
+                    <a:xfrm>
+                      <a:off x="0" y="0"/>
+                      <a:ext cx="4465661" cy="3204311"/>
+                    </a:xfrm>
+                    <a:prstGeom prst="rect">
+                      <a:avLst/>
+                    </a:prstGeom>
+                  </pic:spPr>
+                </pic:pic>
+              </a:graphicData>
+            </a:graphic>
+          </wp:inline>
+        </w:drawing>
+      </w:r>
+    </w:p>
+    <w:p>
+      <w:pPr>
+        <w:rPr>
+          <w:noProof/>
+        </w:rPr>
+      </w:pPr>
+      <w:r>
+        <w:rPr>
+          <w:noProof/>
+        </w:rPr>
+        <w:lastRenderedPageBreak/>
+        <w:t>Para acabar, también hay que comentar que el programa cuenta con 2 sliders.</w:t>
+      </w:r>
+    </w:p>
+    <w:p>
+      <w:pPr>
+        <w:rPr>
+          <w:noProof/>
+        </w:rPr>
+      </w:pPr>
+      <w:r>
+        <w:rPr>
+          <w:noProof/>
+        </w:rPr>
+        <w:t>El primero es el slider del volumen, con el que podemos controlar el volumen del video desplazando el puntero por el slider.</w:t>
+      </w:r>
+    </w:p>
+    <w:p>
+      <w:pPr>
+        <w:jc w:val="center"/>
+      </w:pPr>
+      <w:r>
+        <w:rPr>
+          <w:noProof/>
+        </w:rPr>
+        <w:drawing>
+          <wp:inline distT="0" distB="0" distL="0" distR="0" wp14:anchorId="59A812BA" wp14:editId="0EA47213">
+            <wp:extent cx="4638675" cy="3328456"/>
+            <wp:effectExtent l="0" t="0" r="0" b="5715"/>
+            <wp:docPr id="16" name="Imagen 16" descr="Interfaz de usuario gráfica, Aplicación&#10;&#10;Descripción generada automáticamente"/>
+            <wp:cNvGraphicFramePr>
+              <a:graphicFrameLocks xmlns:a="http://schemas.openxmlformats.org/drawingml/2006/main" noChangeAspect="1"/>
+            </wp:cNvGraphicFramePr>
+            <a:graphic xmlns:a="http://schemas.openxmlformats.org/drawingml/2006/main">
+              <a:graphicData uri="http://schemas.openxmlformats.org/drawingml/2006/picture">
+                <pic:pic xmlns:pic="http://schemas.openxmlformats.org/drawingml/2006/picture">
+                  <pic:nvPicPr>
+                    <pic:cNvPr id="16" name="Imagen 16" descr="Interfaz de usuario gráfica, Aplicación&#10;&#10;Descripción generada automáticamente"/>
+                    <pic:cNvPicPr/>
+                  </pic:nvPicPr>
+                  <pic:blipFill>
+                    <a:blip r:embed="rId23">
+                      <a:extLst>
+                        <a:ext uri="{28A0092B-C50C-407E-A947-70E740481C1C}">
+                          <a14:useLocalDpi xmlns:a14="http://schemas.microsoft.com/office/drawing/2010/main" val="0"/>
+                        </a:ext>
+                      </a:extLst>
+                    </a:blip>
+                    <a:stretch>
+                      <a:fillRect/>
+                    </a:stretch>
+                  </pic:blipFill>
+                  <pic:spPr>
+                    <a:xfrm>
+                      <a:off x="0" y="0"/>
+                      <a:ext cx="4651265" cy="3337490"/>
+                    </a:xfrm>
+                    <a:prstGeom prst="rect">
+                      <a:avLst/>
+                    </a:prstGeom>
+                  </pic:spPr>
+                </pic:pic>
+              </a:graphicData>
+            </a:graphic>
+          </wp:inline>
+        </w:drawing>
+      </w:r>
+    </w:p>
+    <w:p>
+      <w:r>
+        <w:t>El segundo es la barra de progreso del video, con el que podemos, además de ver en que momento del video estamos, movernos por el video colocando el puntero donde queramos.</w:t>
+      </w:r>
+    </w:p>
+    <w:p>
+      <w:pPr>
+        <w:jc w:val="center"/>
+      </w:pPr>
+      <w:r>
+        <w:rPr>
+          <w:noProof/>
+        </w:rPr>
+        <w:drawing>
+          <wp:inline distT="0" distB="0" distL="0" distR="0" wp14:anchorId="07A844E5" wp14:editId="4114B20C">
+            <wp:extent cx="4714875" cy="3383133"/>
+            <wp:effectExtent l="0" t="0" r="0" b="8255"/>
+            <wp:docPr id="17" name="Imagen 17" descr="Interfaz de usuario gráfica&#10;&#10;Descripción generada automáticamente"/>
+            <wp:cNvGraphicFramePr>
+              <a:graphicFrameLocks xmlns:a="http://schemas.openxmlformats.org/drawingml/2006/main" noChangeAspect="1"/>
+            </wp:cNvGraphicFramePr>
+            <a:graphic xmlns:a="http://schemas.openxmlformats.org/drawingml/2006/main">
+              <a:graphicData uri="http://schemas.openxmlformats.org/drawingml/2006/picture">
+                <pic:pic xmlns:pic="http://schemas.openxmlformats.org/drawingml/2006/picture">
+                  <pic:nvPicPr>
+                    <pic:cNvPr id="17" name="Imagen 17" descr="Interfaz de usuario gráfica&#10;&#10;Descripción generada automáticamente"/>
+                    <pic:cNvPicPr/>
+                  </pic:nvPicPr>
+                  <pic:blipFill>
+                    <a:blip r:embed="rId24">
+                      <a:extLst>
+                        <a:ext uri="{28A0092B-C50C-407E-A947-70E740481C1C}">
+                          <a14:useLocalDpi xmlns:a14="http://schemas.microsoft.com/office/drawing/2010/main" val="0"/>
+                        </a:ext>
+                      </a:extLst>
+                    </a:blip>
+                    <a:stretch>
+                      <a:fillRect/>
+                    </a:stretch>
+                  </pic:blipFill>
+                  <pic:spPr>
+                    <a:xfrm>
+                      <a:off x="0" y="0"/>
+                      <a:ext cx="4725440" cy="3390714"/>
+                    </a:xfrm>
+                    <a:prstGeom prst="rect">
+                      <a:avLst/>
+                    </a:prstGeom>
+                  </pic:spPr>
+                </pic:pic>
+              </a:graphicData>
+            </a:graphic>
+          </wp:inline>
+        </w:drawing>
+      </w:r>
+    </w:p>
     <w:sectPr>
       <w:pgSz w:w="11906" w:h="16838"/>
       <w:pgMar w:top="1417" w:right="1701" w:bottom="1417" w:left="1701" w:header="708" w:footer="708" w:gutter="0"/>
@@ -834,6 +2266,127 @@
     </w:sectPr>
   </w:body>
 </w:document>
+</file>
+
+<file path=word/numbering.xml><?xml version="1.0" encoding="utf-8"?>
+<w:numbering xmlns:wpc="http://schemas.microsoft.com/office/word/2010/wordprocessingCanvas" xmlns:cx="http://schemas.microsoft.com/office/drawing/2014/chartex" xmlns:cx1="http://schemas.microsoft.com/office/drawing/2015/9/8/chartex" xmlns:cx2="http://schemas.microsoft.com/office/drawing/2015/10/21/chartex" xmlns:cx3="http://schemas.microsoft.com/office/drawing/2016/5/9/chartex" xmlns:cx4="http://schemas.microsoft.com/office/drawing/2016/5/10/chartex" xmlns:cx5="http://schemas.microsoft.com/office/drawing/2016/5/11/chartex" xmlns:cx6="http://schemas.microsoft.com/office/drawing/2016/5/12/chartex" xmlns:cx7="http://schemas.microsoft.com/office/drawing/2016/5/13/chartex" xmlns:cx8="http://schemas.microsoft.com/office/drawing/2016/5/14/chartex" xmlns:mc="http://schemas.openxmlformats.org/markup-compatibility/2006" xmlns:aink="http://schemas.microsoft.com/office/drawing/2016/ink" xmlns:am3d="http://schemas.microsoft.com/office/drawing/2017/model3d" xmlns:o="urn:schemas-microsoft-com:office:office" xmlns:r="http://schemas.openxmlformats.org/officeDocument/2006/relationships" xmlns:m="http://schemas.openxmlformats.org/officeDocument/2006/math" xmlns:v="urn:schemas-microsoft-com:vml" xmlns:wp14="http://schemas.microsoft.com/office/word/2010/wordprocessingDrawing" xmlns:wp="http://schemas.openxmlformats.org/drawingml/2006/wordprocessingDrawing" xmlns:w10="urn:schemas-microsoft-com:office:word" xmlns:w="http://schemas.openxmlformats.org/wordprocessingml/2006/main" xmlns:w14="http://schemas.microsoft.com/office/word/2010/wordml" xmlns:w15="http://schemas.microsoft.com/office/word/2012/wordml" xmlns:w16cex="http://schemas.microsoft.com/office/word/2018/wordml/cex" xmlns:w16cid="http://schemas.microsoft.com/office/word/2016/wordml/cid" xmlns:w16="http://schemas.microsoft.com/office/word/2018/wordml" xmlns:w16sdtdh="http://schemas.microsoft.com/office/word/2020/wordml/sdtdatahash" xmlns:w16se="http://schemas.microsoft.com/office/word/2015/wordml/symex" xmlns:wpg="http://schemas.microsoft.com/office/word/2010/wordprocessingGroup" xmlns:wpi="http://schemas.microsoft.com/office/word/2010/wordprocessingInk" xmlns:wne="http://schemas.microsoft.com/office/word/2006/wordml" xmlns:wps="http://schemas.microsoft.com/office/word/2010/wordprocessingShape" mc:Ignorable="w14 w15 w16se w16cid w16 w16cex w16sdtdh wp14">
+  <w:abstractNum w:abstractNumId="0" w15:restartNumberingAfterBreak="0">
+    <w:nsid w:val="06186B9D"/>
+    <w:multiLevelType w:val="hybridMultilevel"/>
+    <w:tmpl w:val="5E2A005E"/>
+    <w:lvl w:ilvl="0" w:tplc="0C0A0001">
+      <w:start w:val="1"/>
+      <w:numFmt w:val="bullet"/>
+      <w:lvlText w:val=""/>
+      <w:lvlJc w:val="left"/>
+      <w:pPr>
+        <w:ind w:left="360" w:hanging="360"/>
+      </w:pPr>
+      <w:rPr>
+        <w:rFonts w:ascii="Symbol" w:hAnsi="Symbol" w:hint="default"/>
+      </w:rPr>
+    </w:lvl>
+    <w:lvl w:ilvl="1" w:tplc="0C0A0003">
+      <w:start w:val="1"/>
+      <w:numFmt w:val="bullet"/>
+      <w:lvlText w:val="o"/>
+      <w:lvlJc w:val="left"/>
+      <w:pPr>
+        <w:ind w:left="1080" w:hanging="360"/>
+      </w:pPr>
+      <w:rPr>
+        <w:rFonts w:ascii="Courier New" w:hAnsi="Courier New" w:cs="Courier New" w:hint="default"/>
+      </w:rPr>
+    </w:lvl>
+    <w:lvl w:ilvl="2" w:tplc="0C0A0005" w:tentative="1">
+      <w:start w:val="1"/>
+      <w:numFmt w:val="bullet"/>
+      <w:lvlText w:val=""/>
+      <w:lvlJc w:val="left"/>
+      <w:pPr>
+        <w:ind w:left="1800" w:hanging="360"/>
+      </w:pPr>
+      <w:rPr>
+        <w:rFonts w:ascii="Wingdings" w:hAnsi="Wingdings" w:hint="default"/>
+      </w:rPr>
+    </w:lvl>
+    <w:lvl w:ilvl="3" w:tplc="0C0A0001" w:tentative="1">
+      <w:start w:val="1"/>
+      <w:numFmt w:val="bullet"/>
+      <w:lvlText w:val=""/>
+      <w:lvlJc w:val="left"/>
+      <w:pPr>
+        <w:ind w:left="2520" w:hanging="360"/>
+      </w:pPr>
+      <w:rPr>
+        <w:rFonts w:ascii="Symbol" w:hAnsi="Symbol" w:hint="default"/>
+      </w:rPr>
+    </w:lvl>
+    <w:lvl w:ilvl="4" w:tplc="0C0A0003" w:tentative="1">
+      <w:start w:val="1"/>
+      <w:numFmt w:val="bullet"/>
+      <w:lvlText w:val="o"/>
+      <w:lvlJc w:val="left"/>
+      <w:pPr>
+        <w:ind w:left="3240" w:hanging="360"/>
+      </w:pPr>
+      <w:rPr>
+        <w:rFonts w:ascii="Courier New" w:hAnsi="Courier New" w:cs="Courier New" w:hint="default"/>
+      </w:rPr>
+    </w:lvl>
+    <w:lvl w:ilvl="5" w:tplc="0C0A0005" w:tentative="1">
+      <w:start w:val="1"/>
+      <w:numFmt w:val="bullet"/>
+      <w:lvlText w:val=""/>
+      <w:lvlJc w:val="left"/>
+      <w:pPr>
+        <w:ind w:left="3960" w:hanging="360"/>
+      </w:pPr>
+      <w:rPr>
+        <w:rFonts w:ascii="Wingdings" w:hAnsi="Wingdings" w:hint="default"/>
+      </w:rPr>
+    </w:lvl>
+    <w:lvl w:ilvl="6" w:tplc="0C0A0001" w:tentative="1">
+      <w:start w:val="1"/>
+      <w:numFmt w:val="bullet"/>
+      <w:lvlText w:val=""/>
+      <w:lvlJc w:val="left"/>
+      <w:pPr>
+        <w:ind w:left="4680" w:hanging="360"/>
+      </w:pPr>
+      <w:rPr>
+        <w:rFonts w:ascii="Symbol" w:hAnsi="Symbol" w:hint="default"/>
+      </w:rPr>
+    </w:lvl>
+    <w:lvl w:ilvl="7" w:tplc="0C0A0003" w:tentative="1">
+      <w:start w:val="1"/>
+      <w:numFmt w:val="bullet"/>
+      <w:lvlText w:val="o"/>
+      <w:lvlJc w:val="left"/>
+      <w:pPr>
+        <w:ind w:left="5400" w:hanging="360"/>
+      </w:pPr>
+      <w:rPr>
+        <w:rFonts w:ascii="Courier New" w:hAnsi="Courier New" w:cs="Courier New" w:hint="default"/>
+      </w:rPr>
+    </w:lvl>
+    <w:lvl w:ilvl="8" w:tplc="0C0A0005" w:tentative="1">
+      <w:start w:val="1"/>
+      <w:numFmt w:val="bullet"/>
+      <w:lvlText w:val=""/>
+      <w:lvlJc w:val="left"/>
+      <w:pPr>
+        <w:ind w:left="6120" w:hanging="360"/>
+      </w:pPr>
+      <w:rPr>
+        <w:rFonts w:ascii="Wingdings" w:hAnsi="Wingdings" w:hint="default"/>
+      </w:rPr>
+    </w:lvl>
+  </w:abstractNum>
+  <w:num w:numId="1">
+    <w:abstractNumId w:val="0"/>
+  </w:num>
+</w:numbering>
 </file>
 
 <file path=word/styles.xml><?xml version="1.0" encoding="utf-8"?>
@@ -1234,6 +2787,14 @@
   <w:style w:type="paragraph" w:default="1" w:styleId="Normal">
     <w:name w:val="Normal"/>
     <w:qFormat/>
+    <w:rsid w:val="004B6FC5"/>
+    <w:pPr>
+      <w:spacing w:line="360" w:lineRule="auto"/>
+    </w:pPr>
+    <w:rPr>
+      <w:rFonts w:ascii="Times New Roman" w:hAnsi="Times New Roman"/>
+      <w:sz w:val="24"/>
+    </w:rPr>
   </w:style>
   <w:style w:type="paragraph" w:styleId="Ttulo1">
     <w:name w:val="heading 1"/>
@@ -1251,7 +2812,7 @@
       <w:outlineLvl w:val="0"/>
     </w:pPr>
     <w:rPr>
-      <w:rFonts w:ascii="Times New Roman" w:eastAsiaTheme="majorEastAsia" w:hAnsi="Times New Roman" w:cstheme="majorBidi"/>
+      <w:rFonts w:eastAsiaTheme="majorEastAsia" w:cstheme="majorBidi"/>
       <w:b/>
       <w:color w:val="000000" w:themeColor="text1"/>
       <w:sz w:val="48"/>
@@ -1277,7 +2838,7 @@
       <w:outlineLvl w:val="1"/>
     </w:pPr>
     <w:rPr>
-      <w:rFonts w:ascii="Times New Roman" w:eastAsiaTheme="majorEastAsia" w:hAnsi="Times New Roman" w:cstheme="majorBidi"/>
+      <w:rFonts w:eastAsiaTheme="majorEastAsia" w:cstheme="majorBidi"/>
       <w:b/>
       <w:sz w:val="40"/>
       <w:szCs w:val="26"/>
@@ -1393,7 +2954,7 @@
       <w:contextualSpacing/>
     </w:pPr>
     <w:rPr>
-      <w:rFonts w:ascii="Times New Roman" w:eastAsiaTheme="majorEastAsia" w:hAnsi="Times New Roman" w:cstheme="majorBidi"/>
+      <w:rFonts w:eastAsiaTheme="majorEastAsia" w:cstheme="majorBidi"/>
       <w:b/>
       <w:spacing w:val="-10"/>
       <w:kern w:val="28"/>
@@ -1415,6 +2976,40 @@
       <w:kern w:val="28"/>
       <w:sz w:val="32"/>
       <w:szCs w:val="56"/>
+      <w:u w:val="single"/>
+    </w:rPr>
+  </w:style>
+  <w:style w:type="paragraph" w:styleId="Prrafodelista">
+    <w:name w:val="List Paragraph"/>
+    <w:basedOn w:val="Normal"/>
+    <w:uiPriority w:val="34"/>
+    <w:qFormat/>
+    <w:rsid w:val="00467613"/>
+    <w:pPr>
+      <w:ind w:left="720"/>
+      <w:contextualSpacing/>
+    </w:pPr>
+  </w:style>
+  <w:style w:type="paragraph" w:styleId="TDC1">
+    <w:name w:val="toc 1"/>
+    <w:basedOn w:val="Normal"/>
+    <w:next w:val="Normal"/>
+    <w:autoRedefine/>
+    <w:uiPriority w:val="39"/>
+    <w:unhideWhenUsed/>
+    <w:rsid w:val="005F4766"/>
+    <w:pPr>
+      <w:spacing w:after="100"/>
+    </w:pPr>
+  </w:style>
+  <w:style w:type="character" w:styleId="Hipervnculo">
+    <w:name w:val="Hyperlink"/>
+    <w:basedOn w:val="Fuentedeprrafopredeter"/>
+    <w:uiPriority w:val="99"/>
+    <w:unhideWhenUsed/>
+    <w:rsid w:val="005F4766"/>
+    <w:rPr>
+      <w:color w:val="0563C1" w:themeColor="hyperlink"/>
       <w:u w:val="single"/>
     </w:rPr>
   </w:style>

</xml_diff>